<commit_message>
chargement Noyau RH FPE 25.10.00
</commit_message>
<xml_diff>
--- a/Noyau RH FPE/2. BIBLIOTHEQUE DES ACTES - MODELES ACTES ADMINISTRATIFS/Carrière administrative/INTCAR0033_Titularisation_et_classement_collectif (T).docx
+++ b/Noyau RH FPE/2. BIBLIOTHEQUE DES ACTES - MODELES ACTES ADMINISTRATIFS/Carrière administrative/INTCAR0033_Titularisation_et_classement_collectif (T).docx
@@ -93,8 +93,13 @@
         <w:pStyle w:val="SNNature"/>
         <w:spacing w:before="0" w:after="0"/>
       </w:pPr>
-      <w:r>
-        <w:t>portant titularisation et classement collectif</w:t>
+      <w:proofErr w:type="gramStart"/>
+      <w:r>
+        <w:t>portant</w:t>
+      </w:r>
+      <w:proofErr w:type="gramEnd"/>
+      <w:r>
+        <w:t xml:space="preserve"> titularisation et classement collectif</w:t>
       </w:r>
     </w:p>
     <w:p>
@@ -122,19 +127,7 @@
         <w:rPr>
           <w:bCs/>
         </w:rPr>
-        <w:t>Vu le code général de la fonction publique, notamment le titre II du livre III de la partie législativ</w:t>
-      </w:r>
-      <w:r>
-        <w:rPr>
-          <w:bCs/>
-        </w:rPr>
-        <w:t>e</w:t>
-      </w:r>
-      <w:r>
-        <w:rPr>
-          <w:bCs/>
-        </w:rPr>
-        <w:t> ;</w:t>
+        <w:t>Vu le code général de la fonction publique, notamment le titre II du livre III de la partie législative ;</w:t>
       </w:r>
     </w:p>
     <w:p>
@@ -150,13 +143,19 @@
         </w:rPr>
       </w:pPr>
       <w:r>
-        <w:t xml:space="preserve">Vu le décret n° 94-874 du </w:t>
+        <w:t xml:space="preserve">Vu </w:t>
+      </w:r>
+      <w:r>
+        <w:t>le code général de la fonction publique, notamment le chapitre VII du titre II du livre III de la partie réglementaire</w:t>
+      </w:r>
+      <w:r>
+        <w:t xml:space="preserve"> </w:t>
       </w:r>
       <w:r>
         <w:rPr>
           <w:bCs/>
         </w:rPr>
-        <w:t>7 octobre 1994 fixant les dispositions communes applicables aux stagiaires de l'Etat et de ses établissements publics ;</w:t>
+        <w:t>;</w:t>
       </w:r>
     </w:p>
     <w:p>
@@ -850,8 +849,13 @@
       <w:pPr>
         <w:pStyle w:val="SNDatearrt"/>
       </w:pPr>
-      <w:r>
-        <w:t>Fait le (…)</w:t>
+      <w:proofErr w:type="gramStart"/>
+      <w:r>
+        <w:t>Fait le</w:t>
+      </w:r>
+      <w:proofErr w:type="gramEnd"/>
+      <w:r>
+        <w:t xml:space="preserve"> (…)</w:t>
       </w:r>
     </w:p>
     <w:p>
@@ -2317,11 +2321,15 @@
   </w:style>
   <w:style w:type="character" w:default="1" w:styleId="Policepardfaut">
     <w:name w:val="Default Paragraph Font"/>
+    <w:uiPriority w:val="1"/>
     <w:semiHidden/>
+    <w:unhideWhenUsed/>
   </w:style>
   <w:style w:type="table" w:default="1" w:styleId="TableauNormal">
     <w:name w:val="Normal Table"/>
+    <w:uiPriority w:val="99"/>
     <w:semiHidden/>
+    <w:unhideWhenUsed/>
     <w:tblPr>
       <w:tblInd w:w="0" w:type="dxa"/>
       <w:tblCellMar>
@@ -2334,7 +2342,9 @@
   </w:style>
   <w:style w:type="numbering" w:default="1" w:styleId="Aucuneliste">
     <w:name w:val="No List"/>
+    <w:uiPriority w:val="99"/>
     <w:semiHidden/>
+    <w:unhideWhenUsed/>
   </w:style>
   <w:style w:type="paragraph" w:customStyle="1" w:styleId="SNREPUBLIQUE">
     <w:name w:val="SNREPUBLIQUE"/>
@@ -2378,7 +2388,6 @@
     </w:pPr>
     <w:rPr>
       <w:rFonts w:eastAsia="Lucida Sans Unicode"/>
-      <w:lang/>
     </w:rPr>
   </w:style>
   <w:style w:type="paragraph" w:customStyle="1" w:styleId="puce2">
@@ -2395,7 +2404,6 @@
     </w:pPr>
     <w:rPr>
       <w:rFonts w:eastAsia="Lucida Sans Unicode"/>
-      <w:lang/>
     </w:rPr>
   </w:style>
   <w:style w:type="paragraph" w:customStyle="1" w:styleId="puce3">
@@ -2412,7 +2420,6 @@
     </w:pPr>
     <w:rPr>
       <w:rFonts w:eastAsia="Lucida Sans Unicode"/>
-      <w:lang/>
     </w:rPr>
   </w:style>
   <w:style w:type="paragraph" w:customStyle="1" w:styleId="num1">
@@ -2429,7 +2436,6 @@
     </w:pPr>
     <w:rPr>
       <w:rFonts w:eastAsia="Lucida Sans Unicode"/>
-      <w:lang/>
     </w:rPr>
   </w:style>
   <w:style w:type="paragraph" w:customStyle="1" w:styleId="num2">
@@ -2446,7 +2452,6 @@
     </w:pPr>
     <w:rPr>
       <w:rFonts w:eastAsia="Lucida Sans Unicode"/>
-      <w:lang/>
     </w:rPr>
   </w:style>
   <w:style w:type="paragraph" w:customStyle="1" w:styleId="num3">
@@ -2463,7 +2468,6 @@
     </w:pPr>
     <w:rPr>
       <w:rFonts w:eastAsia="Lucida Sans Unicode"/>
-      <w:lang/>
     </w:rPr>
   </w:style>
   <w:style w:type="paragraph" w:customStyle="1" w:styleId="Direction">
@@ -2491,7 +2495,6 @@
     </w:pPr>
     <w:rPr>
       <w:rFonts w:eastAsia="Lucida Sans Unicode"/>
-      <w:lang/>
     </w:rPr>
   </w:style>
   <w:style w:type="paragraph" w:customStyle="1" w:styleId="SNNature">
@@ -2510,7 +2513,6 @@
       <w:rFonts w:eastAsia="Lucida Sans Unicode"/>
       <w:b/>
       <w:bCs/>
-      <w:lang/>
     </w:rPr>
   </w:style>
   <w:style w:type="paragraph" w:customStyle="1" w:styleId="SNtitre">
@@ -2528,7 +2530,6 @@
     <w:rPr>
       <w:rFonts w:eastAsia="Lucida Sans Unicode"/>
       <w:b/>
-      <w:lang/>
     </w:rPr>
   </w:style>
   <w:style w:type="paragraph" w:customStyle="1" w:styleId="SNNORCentr">
@@ -2568,7 +2569,6 @@
     </w:pPr>
     <w:rPr>
       <w:rFonts w:eastAsia="Lucida Sans Unicode"/>
-      <w:lang/>
     </w:rPr>
   </w:style>
   <w:style w:type="character" w:customStyle="1" w:styleId="SNTimbreCar">

</xml_diff>